<commit_message>
Fixed the scores so they add up to 50
</commit_message>
<xml_diff>
--- a/docs/Labs/Lab07/Lab7Rubric_CS235AM.docx
+++ b/docs/Labs/Lab07/Lab7Rubric_CS235AM.docx
@@ -273,7 +273,14 @@
                 <w:b/>
                 <w:bCs/>
               </w:rPr>
-              <w:t>Subtotal: 40</w:t>
+              <w:t xml:space="preserve">Subtotal: </w:t>
+            </w:r>
+            <w:r>
+              <w:rPr>
+                <w:b/>
+                <w:bCs/>
+              </w:rPr>
+              <w:t>35</w:t>
             </w:r>
           </w:p>
         </w:tc>
@@ -333,7 +340,7 @@
               <w:spacing w:after="0" w:line="240" w:lineRule="auto"/>
             </w:pPr>
             <w:r>
-              <w:t>5</w:t>
+              <w:t>3</w:t>
             </w:r>
           </w:p>
         </w:tc>
@@ -429,7 +436,7 @@
               <w:spacing w:after="0" w:line="240" w:lineRule="auto"/>
             </w:pPr>
             <w:r>
-              <w:t>5</w:t>
+              <w:t>4</w:t>
             </w:r>
           </w:p>
         </w:tc>
@@ -539,6 +546,8 @@
             <w:r>
               <w:t>7</w:t>
             </w:r>
+            <w:bookmarkStart w:id="0" w:name="_GoBack"/>
+            <w:bookmarkEnd w:id="0"/>
           </w:p>
         </w:tc>
       </w:tr>
@@ -699,7 +708,7 @@
               <w:spacing w:after="0" w:line="240" w:lineRule="auto"/>
             </w:pPr>
             <w:r>
-              <w:t>5</w:t>
+              <w:t>3</w:t>
             </w:r>
           </w:p>
         </w:tc>
@@ -1194,8 +1203,6 @@
             </w:pPr>
           </w:p>
         </w:tc>
-        <w:bookmarkStart w:id="0" w:name="_GoBack"/>
-        <w:bookmarkEnd w:id="0"/>
       </w:tr>
       <w:tr>
         <w:tc>

</xml_diff>